<commit_message>
equation cross references and added missing reference
</commit_message>
<xml_diff>
--- a/analysis/paper/paper.docx
+++ b/analysis/paper/paper.docx
@@ -137,13 +137,13 @@
         <w:pStyle w:val="Date"/>
       </w:pPr>
       <w:r>
-        <w:t xml:space="preserve">May</w:t>
-      </w:r>
-      <w:r>
-        <w:t xml:space="preserve"> </w:t>
-      </w:r>
-      <w:r>
-        <w:t xml:space="preserve">26,</w:t>
+        <w:t xml:space="preserve">June</w:t>
+      </w:r>
+      <w:r>
+        <w:t xml:space="preserve"> </w:t>
+      </w:r>
+      <w:r>
+        <w:t xml:space="preserve">10,</w:t>
       </w:r>
       <w:r>
         <w:t xml:space="preserve"> </w:t>
@@ -301,7 +301,7 @@
         <w:t xml:space="preserve">Highlights: This paper descibed how typical arithmetic averaging of statistical distributions fails to satisfy the inversion princple and provides an alternative method for obtaining model averaged values from the extremes of statistical distributions.</w:t>
       </w:r>
     </w:p>
-    <w:bookmarkStart w:id="21" w:name="introduction"/>
+    <w:bookmarkStart w:id="24" w:name="introduction"/>
     <w:p>
       <w:pPr>
         <w:pStyle w:val="Heading1"/>
@@ -489,17 +489,7 @@
         <w:t xml:space="preserve"> </w:t>
       </w:r>
       <w:r>
-        <w:t xml:space="preserve">(</w:t>
-      </w:r>
-      <w:r>
-        <w:rPr>
-          <w:bCs/>
-          <w:b/>
-        </w:rPr>
-        <w:t xml:space="preserve">fox_methodologies_2024?</w:t>
-      </w:r>
-      <w:r>
-        <w:t xml:space="preserve">)</w:t>
+        <w:t xml:space="preserve">(Fox et al., 2024)</w:t>
       </w:r>
       <w:r>
         <w:t xml:space="preserve"> </w:t>
@@ -512,6 +502,7 @@
       <w:pPr>
         <w:pStyle w:val="BodyText"/>
       </w:pPr>
+      <w:bookmarkStart w:id="21" w:name="eq-inv-princ"/>
       <m:oMathPara>
         <m:oMathParaPr>
           <m:jc m:val="center"/>
@@ -583,8 +574,25 @@
           <m:r>
             <m:t>θ</m:t>
           </m:r>
+          <m:r>
+            <m:t>  </m:t>
+          </m:r>
+          <m:d>
+            <m:dPr>
+              <m:begChr m:val="("/>
+              <m:endChr m:val=")"/>
+              <m:sepChr m:val=""/>
+              <m:grow/>
+            </m:dPr>
+            <m:e>
+              <m:r>
+                <m:t>1</m:t>
+              </m:r>
+            </m:e>
+          </m:d>
         </m:oMath>
       </m:oMathPara>
+      <w:bookmarkEnd w:id="21"/>
     </w:p>
     <w:p>
       <w:pPr>
@@ -693,6 +701,7 @@
       <w:pPr>
         <w:pStyle w:val="BodyText"/>
       </w:pPr>
+      <w:bookmarkStart w:id="22" w:name="eq-ma-cdf"/>
       <m:oMathPara>
         <m:oMathParaPr>
           <m:jc m:val="center"/>
@@ -786,8 +795,25 @@
               </m:r>
             </m:e>
           </m:d>
+          <m:r>
+            <m:t>  </m:t>
+          </m:r>
+          <m:d>
+            <m:dPr>
+              <m:begChr m:val="("/>
+              <m:endChr m:val=")"/>
+              <m:sepChr m:val=""/>
+              <m:grow/>
+            </m:dPr>
+            <m:e>
+              <m:r>
+                <m:t>2</m:t>
+              </m:r>
+            </m:e>
+          </m:d>
         </m:oMath>
       </m:oMathPara>
+      <w:bookmarkEnd w:id="22"/>
     </w:p>
     <w:p>
       <w:pPr>
@@ -937,6 +963,7 @@
       <w:pPr>
         <w:pStyle w:val="BodyText"/>
       </w:pPr>
+      <w:bookmarkStart w:id="23" w:name="eq-ma-est"/>
       <m:oMathPara>
         <m:oMathParaPr>
           <m:jc m:val="center"/>
@@ -976,8 +1003,25 @@
           <m:r>
             <m:t>x</m:t>
           </m:r>
+          <m:r>
+            <m:t>  </m:t>
+          </m:r>
+          <m:d>
+            <m:dPr>
+              <m:begChr m:val="("/>
+              <m:endChr m:val=")"/>
+              <m:sepChr m:val=""/>
+              <m:grow/>
+            </m:dPr>
+            <m:e>
+              <m:r>
+                <m:t>3</m:t>
+              </m:r>
+            </m:e>
+          </m:d>
         </m:oMath>
       </m:oMathPara>
+      <w:bookmarkEnd w:id="23"/>
     </w:p>
     <w:p>
       <w:pPr>
@@ -1069,8 +1113,8 @@
         <w:t xml:space="preserve">Here we demonstrate the potential error that may be introduced by the failure of arithmetic model averaging to satisfy the inversion principle, and make a call for the scientific community to lean on the technological advances that ensure model averaging of extreme estimates from statistical distributions is done correctly.</w:t>
       </w:r>
     </w:p>
-    <w:bookmarkEnd w:id="21"/>
-    <w:bookmarkStart w:id="24" w:name="methods"/>
+    <w:bookmarkEnd w:id="24"/>
+    <w:bookmarkStart w:id="27" w:name="methods"/>
     <w:p>
       <w:pPr>
         <w:pStyle w:val="Heading1"/>
@@ -1079,7 +1123,7 @@
         <w:t xml:space="preserve">Methods</w:t>
       </w:r>
     </w:p>
-    <w:bookmarkStart w:id="22" w:name="X043a84b191c4db2e823fa622946cc939693d093"/>
+    <w:bookmarkStart w:id="25" w:name="X043a84b191c4db2e823fa622946cc939693d093"/>
     <w:p>
       <w:pPr>
         <w:pStyle w:val="Heading2"/>
@@ -1093,7 +1137,24 @@
         <w:pStyle w:val="FirstParagraph"/>
       </w:pPr>
       <w:r>
-        <w:t xml:space="preserve">We used the example datasets in the ssddata package in R (Fisher &amp; Thorley 2021) to examine the range of differences in estimated model averaged HCx values when calculated using a weighted arithmetic mean (default method for ssdtools versions 0 and 1) relative to the values obtained by estimating the model-averaged HC directly from the model-averaged cumulative distribution function (see equation XX above).</w:t>
+        <w:t xml:space="preserve">We used the example datasets in the ssddata package in R (Fisher &amp; Thorley 2021) to examine the range of differences in estimated model averaged HCx values when calculated using a weighted arithmetic mean (default method for ssdtools versions 0 and 1) relative to the values obtained by estimating the model-averaged HC directly from the model-averaged cumulative distribution function (see equation</w:t>
+      </w:r>
+      <w:r>
+        <w:t xml:space="preserve"> </w:t>
+      </w:r>
+      <w:hyperlink w:anchor="eq-inv-princ">
+        <w:r>
+          <w:rPr>
+            <w:rStyle w:val="Hyperlink"/>
+          </w:rPr>
+          <w:t xml:space="preserve">Equation 1</w:t>
+        </w:r>
+      </w:hyperlink>
+      <w:r>
+        <w:t xml:space="preserve"> </w:t>
+      </w:r>
+      <w:r>
+        <w:t xml:space="preserve">above).</w:t>
       </w:r>
     </w:p>
     <w:p>
@@ -1133,8 +1194,8 @@
         <w:t xml:space="preserve">The estimated model averaged concentrations that protect 99, 95 and 80% of the population (PC99, PC95, PC80) were estimated from the resulting fits using both a weighted average, as well as the model-averaged cumulative distribution function. We then used the estimated hazard concentrations to estimate the percentage of species actually protected for each methods.</w:t>
       </w:r>
     </w:p>
-    <w:bookmarkEnd w:id="22"/>
-    <w:bookmarkStart w:id="23" w:name="Xa60ce0b61063af88396bd760fdc425114d1a543"/>
+    <w:bookmarkEnd w:id="25"/>
+    <w:bookmarkStart w:id="26" w:name="Xa60ce0b61063af88396bd760fdc425114d1a543"/>
     <w:p>
       <w:pPr>
         <w:pStyle w:val="Heading2"/>
@@ -1177,9 +1238,9 @@
         <w:t xml:space="preserve">We selected a subset of the most relevant gauges for the GBR, which were the lowest gauges in the catchment. All have some impact on coastal communities or roads (e.g., when they flood we have parts of the Bruce Highway cut for days/weeks which impacts transport of goods incl food into NQ and FNQ).</w:t>
       </w:r>
     </w:p>
-    <w:bookmarkEnd w:id="23"/>
-    <w:bookmarkEnd w:id="24"/>
-    <w:bookmarkStart w:id="39" w:name="results"/>
+    <w:bookmarkEnd w:id="26"/>
+    <w:bookmarkEnd w:id="27"/>
+    <w:bookmarkStart w:id="42" w:name="results"/>
     <w:p>
       <w:pPr>
         <w:pStyle w:val="Heading1"/>
@@ -1188,7 +1249,7 @@
         <w:t xml:space="preserve">Results</w:t>
       </w:r>
     </w:p>
-    <w:bookmarkStart w:id="29" w:name="case-study-1"/>
+    <w:bookmarkStart w:id="32" w:name="case-study-1"/>
     <w:p>
       <w:pPr>
         <w:pStyle w:val="Heading2"/>
@@ -1544,7 +1605,7 @@
       <w:tr>
         <w:tc>
           <w:tcPr/>
-          <w:bookmarkStart w:id="28" w:name="fig-pc-plot"/>
+          <w:bookmarkStart w:id="31" w:name="fig-pc-plot"/>
           <w:p>
             <w:pPr>
               <w:pStyle w:val="Compact"/>
@@ -1555,18 +1616,18 @@
                 <wp:inline>
                   <wp:extent cx="5943600" cy="8490857"/>
                   <wp:effectExtent b="0" l="0" r="0" t="0"/>
-                  <wp:docPr descr="" title="" id="26" name="Picture"/>
+                  <wp:docPr descr="" title="" id="29" name="Picture"/>
                   <a:graphic>
                     <a:graphicData uri="http://schemas.openxmlformats.org/drawingml/2006/picture">
                       <pic:pic>
                         <pic:nvPicPr>
-                          <pic:cNvPr descr="paper_files/figure-docx/fig-pc-plot-1.png" id="27" name="Picture"/>
+                          <pic:cNvPr descr="paper_files/figure-docx/fig-pc-plot-1.png" id="30" name="Picture"/>
                           <pic:cNvPicPr>
                             <a:picLocks noChangeArrowheads="1" noChangeAspect="1"/>
                           </pic:cNvPicPr>
                         </pic:nvPicPr>
                         <pic:blipFill>
-                          <a:blip r:embed="rId25"/>
+                          <a:blip r:embed="rId28"/>
                           <a:stretch>
                             <a:fillRect/>
                           </a:stretch>
@@ -1606,12 +1667,12 @@
               <w:t xml:space="preserve">Figure 1: The ratio of estimated percentage of species effected against the target percentage of species effected, plotted against the target percentage for the arithmetic (multi_est = FALSE) and the multi (multi_est = TRUE) averaging methods.</w:t>
             </w:r>
           </w:p>
-          <w:bookmarkEnd w:id="28"/>
+          <w:bookmarkEnd w:id="31"/>
         </w:tc>
       </w:tr>
     </w:tbl>
-    <w:bookmarkEnd w:id="29"/>
-    <w:bookmarkStart w:id="38" w:name="case-study-2"/>
+    <w:bookmarkEnd w:id="32"/>
+    <w:bookmarkStart w:id="41" w:name="case-study-2"/>
     <w:p>
       <w:pPr>
         <w:pStyle w:val="Heading2"/>
@@ -1789,7 +1850,7 @@
       <w:tr>
         <w:tc>
           <w:tcPr/>
-          <w:bookmarkStart w:id="33" w:name="fig-c1ffd-plot"/>
+          <w:bookmarkStart w:id="36" w:name="fig-c1ffd-plot"/>
           <w:p>
             <w:pPr>
               <w:pStyle w:val="Compact"/>
@@ -1800,18 +1861,18 @@
                 <wp:inline>
                   <wp:extent cx="5943600" cy="8490857"/>
                   <wp:effectExtent b="0" l="0" r="0" t="0"/>
-                  <wp:docPr descr="" title="" id="31" name="Picture"/>
+                  <wp:docPr descr="" title="" id="34" name="Picture"/>
                   <a:graphic>
                     <a:graphicData uri="http://schemas.openxmlformats.org/drawingml/2006/picture">
                       <pic:pic>
                         <pic:nvPicPr>
-                          <pic:cNvPr descr="paper_files/figure-docx/fig-c1ffd-plot-1.png" id="32" name="Picture"/>
+                          <pic:cNvPr descr="paper_files/figure-docx/fig-c1ffd-plot-1.png" id="35" name="Picture"/>
                           <pic:cNvPicPr>
                             <a:picLocks noChangeArrowheads="1" noChangeAspect="1"/>
                           </pic:cNvPicPr>
                         </pic:nvPicPr>
                         <pic:blipFill>
-                          <a:blip r:embed="rId30"/>
+                          <a:blip r:embed="rId33"/>
                           <a:stretch>
                             <a:fillRect/>
                           </a:stretch>
@@ -1851,7 +1912,7 @@
               <w:t xml:space="preserve">Figure 2: Fitted cumulative distributions for six statistical distributions, across seven example river flow datasets.</w:t>
             </w:r>
           </w:p>
-          <w:bookmarkEnd w:id="33"/>
+          <w:bookmarkEnd w:id="36"/>
         </w:tc>
       </w:tr>
     </w:tbl>
@@ -2177,7 +2238,7 @@
       <w:tr>
         <w:tc>
           <w:tcPr/>
-          <w:bookmarkStart w:id="37" w:name="fig-frequency-plot"/>
+          <w:bookmarkStart w:id="40" w:name="fig-frequency-plot"/>
           <w:p>
             <w:pPr>
               <w:pStyle w:val="Compact"/>
@@ -2188,18 +2249,18 @@
                 <wp:inline>
                   <wp:extent cx="4579632" cy="3663706"/>
                   <wp:effectExtent b="0" l="0" r="0" t="0"/>
-                  <wp:docPr descr="" title="" id="35" name="Picture"/>
+                  <wp:docPr descr="" title="" id="38" name="Picture"/>
                   <a:graphic>
                     <a:graphicData uri="http://schemas.openxmlformats.org/drawingml/2006/picture">
                       <pic:pic>
                         <pic:nvPicPr>
-                          <pic:cNvPr descr="paper_files/figure-docx/fig-frequency-plot-1.png" id="36" name="Picture"/>
+                          <pic:cNvPr descr="paper_files/figure-docx/fig-frequency-plot-1.png" id="39" name="Picture"/>
                           <pic:cNvPicPr>
                             <a:picLocks noChangeArrowheads="1" noChangeAspect="1"/>
                           </pic:cNvPicPr>
                         </pic:nvPicPr>
                         <pic:blipFill>
-                          <a:blip r:embed="rId34"/>
+                          <a:blip r:embed="rId37"/>
                           <a:stretch>
                             <a:fillRect/>
                           </a:stretch>
@@ -2239,7 +2300,7 @@
               <w:t xml:space="preserve">Figure 3: The ratio of estimated frequency against the target frequency, plotted against the target frequency for the arithmetic (multi_est = FALSE) and the multi (multi_est = TRUE) averaging methods.</w:t>
             </w:r>
           </w:p>
-          <w:bookmarkEnd w:id="37"/>
+          <w:bookmarkEnd w:id="40"/>
         </w:tc>
       </w:tr>
     </w:tbl>
@@ -2251,9 +2312,9 @@
         <w:t xml:space="preserve">Here is an example of inline code 3.14 in the middle of a sentence.</w:t>
       </w:r>
     </w:p>
-    <w:bookmarkEnd w:id="38"/>
-    <w:bookmarkEnd w:id="39"/>
-    <w:bookmarkStart w:id="40" w:name="discussion"/>
+    <w:bookmarkEnd w:id="41"/>
+    <w:bookmarkEnd w:id="42"/>
+    <w:bookmarkStart w:id="43" w:name="discussion"/>
     <w:p>
       <w:pPr>
         <w:pStyle w:val="Heading1"/>
@@ -2262,8 +2323,8 @@
         <w:t xml:space="preserve">Discussion</w:t>
       </w:r>
     </w:p>
-    <w:bookmarkEnd w:id="40"/>
-    <w:bookmarkStart w:id="41" w:name="conclusion"/>
+    <w:bookmarkEnd w:id="43"/>
+    <w:bookmarkStart w:id="44" w:name="conclusion"/>
     <w:p>
       <w:pPr>
         <w:pStyle w:val="Heading1"/>
@@ -2272,8 +2333,8 @@
         <w:t xml:space="preserve">Conclusion</w:t>
       </w:r>
     </w:p>
-    <w:bookmarkEnd w:id="41"/>
-    <w:bookmarkStart w:id="42" w:name="acknowledgements"/>
+    <w:bookmarkEnd w:id="44"/>
+    <w:bookmarkStart w:id="45" w:name="acknowledgements"/>
     <w:p>
       <w:pPr>
         <w:pStyle w:val="Heading1"/>
@@ -2287,8 +2348,8 @@
         <w:br w:type="page"/>
       </w:r>
     </w:p>
-    <w:bookmarkEnd w:id="42"/>
-    <w:bookmarkStart w:id="57" w:name="references"/>
+    <w:bookmarkEnd w:id="45"/>
+    <w:bookmarkStart w:id="62" w:name="references"/>
     <w:p>
       <w:pPr>
         <w:pStyle w:val="Heading1"/>
@@ -2297,8 +2358,8 @@
         <w:t xml:space="preserve">References</w:t>
       </w:r>
     </w:p>
-    <w:bookmarkStart w:id="55" w:name="refs"/>
-    <w:bookmarkStart w:id="44" w:name="ref-bento_improved_2023"/>
+    <w:bookmarkStart w:id="60" w:name="refs"/>
+    <w:bookmarkStart w:id="47" w:name="ref-bento_improved_2023"/>
     <w:p>
       <w:pPr>
         <w:pStyle w:val="Bibliography"/>
@@ -2321,7 +2382,7 @@
       <w:r>
         <w:t xml:space="preserve"> </w:t>
       </w:r>
-      <w:hyperlink r:id="rId43">
+      <w:hyperlink r:id="rId46">
         <w:r>
           <w:rPr>
             <w:rStyle w:val="Hyperlink"/>
@@ -2330,8 +2391,8 @@
         </w:r>
       </w:hyperlink>
     </w:p>
-    <w:bookmarkEnd w:id="44"/>
-    <w:bookmarkStart w:id="46" w:name="ref-burnham_model_2002"/>
+    <w:bookmarkEnd w:id="47"/>
+    <w:bookmarkStart w:id="49" w:name="ref-burnham_model_2002"/>
     <w:p>
       <w:pPr>
         <w:pStyle w:val="Bibliography"/>
@@ -2396,7 +2457,7 @@
       <w:r>
         <w:t xml:space="preserve"> </w:t>
       </w:r>
-      <w:hyperlink r:id="rId45">
+      <w:hyperlink r:id="rId48">
         <w:r>
           <w:rPr>
             <w:rStyle w:val="Hyperlink"/>
@@ -2405,8 +2466,8 @@
         </w:r>
       </w:hyperlink>
     </w:p>
-    <w:bookmarkEnd w:id="46"/>
-    <w:bookmarkStart w:id="48" w:name="ref-ssddata"/>
+    <w:bookmarkEnd w:id="49"/>
+    <w:bookmarkStart w:id="51" w:name="ref-ssddata"/>
     <w:p>
       <w:pPr>
         <w:pStyle w:val="Bibliography"/>
@@ -2435,7 +2496,7 @@
       <w:r>
         <w:t xml:space="preserve"> </w:t>
       </w:r>
-      <w:hyperlink r:id="rId47">
+      <w:hyperlink r:id="rId50">
         <w:r>
           <w:rPr>
             <w:rStyle w:val="Hyperlink"/>
@@ -2444,13 +2505,55 @@
         </w:r>
       </w:hyperlink>
     </w:p>
-    <w:bookmarkEnd w:id="48"/>
-    <w:bookmarkStart w:id="50" w:name="ref-thorley_ssdtools_2025"/>
+    <w:bookmarkEnd w:id="51"/>
+    <w:bookmarkStart w:id="53" w:name="ref-fox_methodologies_2024"/>
     <w:p>
       <w:pPr>
         <w:pStyle w:val="Bibliography"/>
       </w:pPr>
       <w:r>
+        <w:t xml:space="preserve">Fox, D., Fisher, R., Thorley, J., 2024. Final report of the joint investigation into SSD modelling and ssdtools implementation for the derivation of toxicant guidelines values in</w:t>
+      </w:r>
+      <w:r>
+        <w:t xml:space="preserve"> </w:t>
+      </w:r>
+      <w:r>
+        <w:t xml:space="preserve">Australia</w:t>
+      </w:r>
+      <w:r>
+        <w:t xml:space="preserve"> </w:t>
+      </w:r>
+      <w:r>
+        <w:t xml:space="preserve">and</w:t>
+      </w:r>
+      <w:r>
+        <w:t xml:space="preserve"> </w:t>
+      </w:r>
+      <w:r>
+        <w:t xml:space="preserve">New Zealand</w:t>
+      </w:r>
+      <w:r>
+        <w:t xml:space="preserve">. Report prepared for the department of climate change, energy, the environment and water. Environmetrics Australia; Australian Institute of Marine Science.</w:t>
+      </w:r>
+      <w:r>
+        <w:t xml:space="preserve"> </w:t>
+      </w:r>
+      <w:hyperlink r:id="rId52">
+        <w:r>
+          <w:rPr>
+            <w:rStyle w:val="Hyperlink"/>
+          </w:rPr>
+          <w:t xml:space="preserve">https://doi.org/10.25845/xtvt-yc51</w:t>
+        </w:r>
+      </w:hyperlink>
+    </w:p>
+    <w:bookmarkEnd w:id="53"/>
+    <w:bookmarkStart w:id="55" w:name="ref-thorley_ssdtools_2025"/>
+    <w:p>
+      <w:pPr>
+        <w:pStyle w:val="Bibliography"/>
+      </w:pPr>
+      <w:r>
         <w:t xml:space="preserve">Thorley, J., Fisher, R., Fox, D., Schwarz, C., 2025. Ssdtools v2:</w:t>
       </w:r>
       <w:r>
@@ -2495,7 +2598,7 @@
       <w:r>
         <w:t xml:space="preserve"> </w:t>
       </w:r>
-      <w:hyperlink r:id="rId49">
+      <w:hyperlink r:id="rId54">
         <w:r>
           <w:rPr>
             <w:rStyle w:val="Hyperlink"/>
@@ -2504,8 +2607,8 @@
         </w:r>
       </w:hyperlink>
     </w:p>
-    <w:bookmarkEnd w:id="50"/>
-    <w:bookmarkStart w:id="52" w:name="ref-thorley_ssdtools_2018"/>
+    <w:bookmarkEnd w:id="55"/>
+    <w:bookmarkStart w:id="57" w:name="ref-thorley_ssdtools_2018"/>
     <w:p>
       <w:pPr>
         <w:pStyle w:val="Bibliography"/>
@@ -2555,7 +2658,7 @@
       <w:r>
         <w:t xml:space="preserve"> </w:t>
       </w:r>
-      <w:hyperlink r:id="rId51">
+      <w:hyperlink r:id="rId56">
         <w:r>
           <w:rPr>
             <w:rStyle w:val="Hyperlink"/>
@@ -2564,8 +2667,8 @@
         </w:r>
       </w:hyperlink>
     </w:p>
-    <w:bookmarkEnd w:id="52"/>
-    <w:bookmarkStart w:id="54" w:name="ref-warne_revised_2018"/>
+    <w:bookmarkEnd w:id="57"/>
+    <w:bookmarkStart w:id="59" w:name="ref-warne_revised_2018"/>
     <w:p>
       <w:pPr>
         <w:pStyle w:val="Bibliography"/>
@@ -2606,7 +2709,7 @@
       <w:r>
         <w:t xml:space="preserve"> </w:t>
       </w:r>
-      <w:hyperlink r:id="rId53">
+      <w:hyperlink r:id="rId58">
         <w:r>
           <w:rPr>
             <w:rStyle w:val="Hyperlink"/>
@@ -2615,14 +2718,14 @@
         </w:r>
       </w:hyperlink>
     </w:p>
-    <w:bookmarkEnd w:id="54"/>
-    <w:bookmarkEnd w:id="55"/>
+    <w:bookmarkEnd w:id="59"/>
+    <w:bookmarkEnd w:id="60"/>
     <w:p>
       <w:r>
         <w:br w:type="page"/>
       </w:r>
     </w:p>
-    <w:bookmarkStart w:id="56" w:name="colophon"/>
+    <w:bookmarkStart w:id="61" w:name="colophon"/>
     <w:p>
       <w:pPr>
         <w:pStyle w:val="Heading3"/>
@@ -2636,7 +2739,7 @@
         <w:pStyle w:val="FirstParagraph"/>
       </w:pPr>
       <w:r>
-        <w:t xml:space="preserve">This report was generated on 2025-05-26 10:26:01.653135 using the following computational environment and dependencies:</w:t>
+        <w:t xml:space="preserve">This report was generated on 2025-06-10 11:54:44.779099 using the following computational environment and dependencies:</w:t>
       </w:r>
     </w:p>
     <w:p>
@@ -2817,7 +2920,7 @@
         <w:rPr>
           <w:rStyle w:val="VerbatimChar"/>
         </w:rPr>
-        <w:t xml:space="preserve"> date     2025-05-26</w:t>
+        <w:t xml:space="preserve"> date     2025-06-10</w:t>
       </w:r>
       <w:r>
         <w:br/>
@@ -3063,7 +3166,7 @@
         <w:rPr>
           <w:rStyle w:val="VerbatimChar"/>
         </w:rPr>
-        <w:t xml:space="preserve"> future           1.49.0     2025-05-09 [1] CRAN (R 4.4.1)</w:t>
+        <w:t xml:space="preserve"> future           1.58.0     2025-06-05 [1] CRAN (R 4.4.1)</w:t>
       </w:r>
       <w:r>
         <w:br/>
@@ -3324,7 +3427,7 @@
         <w:rPr>
           <w:rStyle w:val="VerbatimChar"/>
         </w:rPr>
-        <w:t xml:space="preserve"> parallelly       1.44.0     2025-05-07 [1] CRAN (R 4.4.1)</w:t>
+        <w:t xml:space="preserve"> parallelly       1.45.0     2025-06-02 [1] CRAN (R 4.4.1)</w:t>
       </w:r>
       <w:r>
         <w:br/>
@@ -3540,7 +3643,7 @@
         <w:rPr>
           <w:rStyle w:val="VerbatimChar"/>
         </w:rPr>
-        <w:t xml:space="preserve"> ssdtools       * 2.3.0.9000 2025-05-16 [1] Github (poissonconsulting/ssdtools@6a3326a)</w:t>
+        <w:t xml:space="preserve"> ssdtools       * 2.3.0.9004 2025-06-05 [1] Github (poissonconsulting/ssdtools@1e1ae89)</w:t>
       </w:r>
       <w:r>
         <w:br/>
@@ -3915,20 +4018,20 @@
         <w:rPr>
           <w:rStyle w:val="VerbatimChar"/>
         </w:rPr>
-        <w:t xml:space="preserve">Remote:   main @ origin (git@github.com:beckyfisher/ssdinversionrr.git)</w:t>
-      </w:r>
-      <w:r>
-        <w:br/>
-      </w:r>
-      <w:r>
-        <w:rPr>
-          <w:rStyle w:val="VerbatimChar"/>
-        </w:rPr>
-        <w:t xml:space="preserve">Head:     [5117b79] 2025-05-22: added river dataset</w:t>
-      </w:r>
-    </w:p>
-    <w:bookmarkEnd w:id="56"/>
-    <w:bookmarkEnd w:id="57"/>
+        <w:t xml:space="preserve">Remote:   main @ origin (git@github.com:poissonconsulting/ssdinversionrr.git)</w:t>
+      </w:r>
+      <w:r>
+        <w:br/>
+      </w:r>
+      <w:r>
+        <w:rPr>
+          <w:rStyle w:val="VerbatimChar"/>
+        </w:rPr>
+        <w:t xml:space="preserve">Head:     [6a15568] 2025-05-29: Merge pull request #2 from beckyfisher/main</w:t>
+      </w:r>
+    </w:p>
+    <w:bookmarkEnd w:id="61"/>
+    <w:bookmarkEnd w:id="62"/>
     <w:sectPr>
       <w:pgSz w:h="15840" w:w="12240"/>
       <w:pgMar w:bottom="1440" w:footer="720" w:gutter="0" w:header="720" w:left="1440" w:right="1440" w:top="1440"/>

</xml_diff>